<commit_message>
Dodanie diagramów "plakatowych" (png, oraz do dokumentacji)
</commit_message>
<xml_diff>
--- a/Documentation/LogInt_dokumentacja_połączona.docx
+++ b/Documentation/LogInt_dokumentacja_połączona.docx
@@ -46,7 +46,7 @@
     </w:p>
     <w:sdt>
       <w:sdtPr>
-        <w:id w:val="-933902052"/>
+        <w:id w:val="-356811821"/>
         <w:docPartObj>
           <w:docPartGallery w:val="Table of Contents"/>
           <w:docPartUnique/>
@@ -96,7 +96,7 @@
           <w:r>
             <w:fldChar w:fldCharType="separate"/>
           </w:r>
-          <w:hyperlink w:anchor="_Toc169015407" w:history="1">
+          <w:hyperlink w:anchor="_Toc169188179" w:history="1">
             <w:r>
               <w:rPr>
                 <w:rStyle w:val="Hipercze"/>
@@ -123,7 +123,7 @@
                 <w:noProof/>
                 <w:webHidden/>
               </w:rPr>
-              <w:instrText xml:space="preserve"> PAGEREF _Toc169015407 \h </w:instrText>
+              <w:instrText xml:space="preserve"> PAGEREF _Toc169188179 \h </w:instrText>
             </w:r>
             <w:r>
               <w:rPr>
@@ -167,7 +167,7 @@
               <w14:ligatures w14:val="standardContextual"/>
             </w:rPr>
           </w:pPr>
-          <w:hyperlink w:anchor="_Toc169015408" w:history="1">
+          <w:hyperlink w:anchor="_Toc169188180" w:history="1">
             <w:r>
               <w:rPr>
                 <w:rStyle w:val="Hipercze"/>
@@ -194,7 +194,7 @@
                 <w:noProof/>
                 <w:webHidden/>
               </w:rPr>
-              <w:instrText xml:space="preserve"> PAGEREF _Toc169015408 \h </w:instrText>
+              <w:instrText xml:space="preserve"> PAGEREF _Toc169188180 \h </w:instrText>
             </w:r>
             <w:r>
               <w:rPr>
@@ -238,7 +238,7 @@
               <w14:ligatures w14:val="standardContextual"/>
             </w:rPr>
           </w:pPr>
-          <w:hyperlink w:anchor="_Toc169015409" w:history="1">
+          <w:hyperlink w:anchor="_Toc169188181" w:history="1">
             <w:r>
               <w:rPr>
                 <w:rStyle w:val="Hipercze"/>
@@ -265,7 +265,7 @@
                 <w:noProof/>
                 <w:webHidden/>
               </w:rPr>
-              <w:instrText xml:space="preserve"> PAGEREF _Toc169015409 \h </w:instrText>
+              <w:instrText xml:space="preserve"> PAGEREF _Toc169188181 \h </w:instrText>
             </w:r>
             <w:r>
               <w:rPr>
@@ -309,7 +309,7 @@
               <w14:ligatures w14:val="standardContextual"/>
             </w:rPr>
           </w:pPr>
-          <w:hyperlink w:anchor="_Toc169015410" w:history="1">
+          <w:hyperlink w:anchor="_Toc169188182" w:history="1">
             <w:r>
               <w:rPr>
                 <w:rStyle w:val="Hipercze"/>
@@ -336,7 +336,7 @@
                 <w:noProof/>
                 <w:webHidden/>
               </w:rPr>
-              <w:instrText xml:space="preserve"> PAGEREF _Toc169015410 \h </w:instrText>
+              <w:instrText xml:space="preserve"> PAGEREF _Toc169188182 \h </w:instrText>
             </w:r>
             <w:r>
               <w:rPr>
@@ -380,7 +380,7 @@
               <w14:ligatures w14:val="standardContextual"/>
             </w:rPr>
           </w:pPr>
-          <w:hyperlink w:anchor="_Toc169015411" w:history="1">
+          <w:hyperlink w:anchor="_Toc169188183" w:history="1">
             <w:r>
               <w:rPr>
                 <w:rStyle w:val="Hipercze"/>
@@ -407,7 +407,7 @@
                 <w:noProof/>
                 <w:webHidden/>
               </w:rPr>
-              <w:instrText xml:space="preserve"> PAGEREF _Toc169015411 \h </w:instrText>
+              <w:instrText xml:space="preserve"> PAGEREF _Toc169188183 \h </w:instrText>
             </w:r>
             <w:r>
               <w:rPr>
@@ -451,7 +451,7 @@
               <w14:ligatures w14:val="standardContextual"/>
             </w:rPr>
           </w:pPr>
-          <w:hyperlink w:anchor="_Toc169015412" w:history="1">
+          <w:hyperlink w:anchor="_Toc169188184" w:history="1">
             <w:r>
               <w:rPr>
                 <w:rStyle w:val="Hipercze"/>
@@ -478,7 +478,7 @@
                 <w:noProof/>
                 <w:webHidden/>
               </w:rPr>
-              <w:instrText xml:space="preserve"> PAGEREF _Toc169015412 \h </w:instrText>
+              <w:instrText xml:space="preserve"> PAGEREF _Toc169188184 \h </w:instrText>
             </w:r>
             <w:r>
               <w:rPr>
@@ -522,7 +522,7 @@
               <w14:ligatures w14:val="standardContextual"/>
             </w:rPr>
           </w:pPr>
-          <w:hyperlink w:anchor="_Toc169015413" w:history="1">
+          <w:hyperlink w:anchor="_Toc169188185" w:history="1">
             <w:r>
               <w:rPr>
                 <w:rStyle w:val="Hipercze"/>
@@ -549,7 +549,7 @@
                 <w:noProof/>
                 <w:webHidden/>
               </w:rPr>
-              <w:instrText xml:space="preserve"> PAGEREF _Toc169015413 \h </w:instrText>
+              <w:instrText xml:space="preserve"> PAGEREF _Toc169188185 \h </w:instrText>
             </w:r>
             <w:r>
               <w:rPr>
@@ -593,7 +593,7 @@
               <w14:ligatures w14:val="standardContextual"/>
             </w:rPr>
           </w:pPr>
-          <w:hyperlink w:anchor="_Toc169015414" w:history="1">
+          <w:hyperlink w:anchor="_Toc169188186" w:history="1">
             <w:r>
               <w:rPr>
                 <w:rStyle w:val="Hipercze"/>
@@ -620,7 +620,7 @@
                 <w:noProof/>
                 <w:webHidden/>
               </w:rPr>
-              <w:instrText xml:space="preserve"> PAGEREF _Toc169015414 \h </w:instrText>
+              <w:instrText xml:space="preserve"> PAGEREF _Toc169188186 \h </w:instrText>
             </w:r>
             <w:r>
               <w:rPr>
@@ -664,7 +664,7 @@
               <w14:ligatures w14:val="standardContextual"/>
             </w:rPr>
           </w:pPr>
-          <w:hyperlink w:anchor="_Toc169015415" w:history="1">
+          <w:hyperlink w:anchor="_Toc169188187" w:history="1">
             <w:r>
               <w:rPr>
                 <w:rStyle w:val="Hipercze"/>
@@ -691,7 +691,7 @@
                 <w:noProof/>
                 <w:webHidden/>
               </w:rPr>
-              <w:instrText xml:space="preserve"> PAGEREF _Toc169015415 \h </w:instrText>
+              <w:instrText xml:space="preserve"> PAGEREF _Toc169188187 \h </w:instrText>
             </w:r>
             <w:r>
               <w:rPr>
@@ -735,7 +735,7 @@
               <w14:ligatures w14:val="standardContextual"/>
             </w:rPr>
           </w:pPr>
-          <w:hyperlink w:anchor="_Toc169015416" w:history="1">
+          <w:hyperlink w:anchor="_Toc169188188" w:history="1">
             <w:r>
               <w:rPr>
                 <w:rStyle w:val="Hipercze"/>
@@ -762,7 +762,7 @@
                 <w:noProof/>
                 <w:webHidden/>
               </w:rPr>
-              <w:instrText xml:space="preserve"> PAGEREF _Toc169015416 \h </w:instrText>
+              <w:instrText xml:space="preserve"> PAGEREF _Toc169188188 \h </w:instrText>
             </w:r>
             <w:r>
               <w:rPr>
@@ -806,7 +806,7 @@
               <w14:ligatures w14:val="standardContextual"/>
             </w:rPr>
           </w:pPr>
-          <w:hyperlink w:anchor="_Toc169015417" w:history="1">
+          <w:hyperlink w:anchor="_Toc169188189" w:history="1">
             <w:r>
               <w:rPr>
                 <w:rStyle w:val="Hipercze"/>
@@ -833,7 +833,78 @@
                 <w:noProof/>
                 <w:webHidden/>
               </w:rPr>
-              <w:instrText xml:space="preserve"> PAGEREF _Toc169015417 \h </w:instrText>
+              <w:instrText xml:space="preserve"> PAGEREF _Toc169188189 \h </w:instrText>
+            </w:r>
+            <w:r>
+              <w:rPr>
+                <w:noProof/>
+                <w:webHidden/>
+              </w:rPr>
+            </w:r>
+            <w:r>
+              <w:rPr>
+                <w:noProof/>
+                <w:webHidden/>
+              </w:rPr>
+              <w:fldChar w:fldCharType="separate"/>
+            </w:r>
+            <w:r>
+              <w:rPr>
+                <w:noProof/>
+                <w:webHidden/>
+              </w:rPr>
+              <w:t>6</w:t>
+            </w:r>
+            <w:r>
+              <w:rPr>
+                <w:noProof/>
+                <w:webHidden/>
+              </w:rPr>
+              <w:fldChar w:fldCharType="end"/>
+            </w:r>
+          </w:hyperlink>
+        </w:p>
+        <w:p>
+          <w:pPr>
+            <w:pStyle w:val="Spistreci2"/>
+            <w:tabs>
+              <w:tab w:val="right" w:leader="dot" w:pos="10456"/>
+            </w:tabs>
+            <w:rPr>
+              <w:rFonts w:cstheme="minorBidi"/>
+              <w:noProof/>
+              <w:kern w:val="2"/>
+              <w14:ligatures w14:val="standardContextual"/>
+            </w:rPr>
+          </w:pPr>
+          <w:hyperlink w:anchor="_Toc169188190" w:history="1">
+            <w:r>
+              <w:rPr>
+                <w:rStyle w:val="Hipercze"/>
+                <w:noProof/>
+              </w:rPr>
+              <w:t>Diagramy plakatowe:</w:t>
+            </w:r>
+            <w:r>
+              <w:rPr>
+                <w:noProof/>
+                <w:webHidden/>
+              </w:rPr>
+              <w:tab/>
+            </w:r>
+            <w:r>
+              <w:rPr>
+                <w:noProof/>
+                <w:webHidden/>
+              </w:rPr>
+              <w:fldChar w:fldCharType="begin"/>
+            </w:r>
+            <w:r>
+              <w:rPr>
+                <w:noProof/>
+                <w:webHidden/>
+              </w:rPr>
+              <w:instrText xml:space="preserve"> PAGEREF _Toc169188190 \h </w:instrText>
             </w:r>
             <w:r>
               <w:rPr>
@@ -877,7 +948,7 @@
               <w14:ligatures w14:val="standardContextual"/>
             </w:rPr>
           </w:pPr>
-          <w:hyperlink w:anchor="_Toc169015418" w:history="1">
+          <w:hyperlink w:anchor="_Toc169188191" w:history="1">
             <w:r>
               <w:rPr>
                 <w:rStyle w:val="Hipercze"/>
@@ -904,7 +975,7 @@
                 <w:noProof/>
                 <w:webHidden/>
               </w:rPr>
-              <w:instrText xml:space="preserve"> PAGEREF _Toc169015418 \h </w:instrText>
+              <w:instrText xml:space="preserve"> PAGEREF _Toc169188191 \h </w:instrText>
             </w:r>
             <w:r>
               <w:rPr>
@@ -948,7 +1019,7 @@
               <w14:ligatures w14:val="standardContextual"/>
             </w:rPr>
           </w:pPr>
-          <w:hyperlink w:anchor="_Toc169015419" w:history="1">
+          <w:hyperlink w:anchor="_Toc169188192" w:history="1">
             <w:r>
               <w:rPr>
                 <w:rStyle w:val="Hipercze"/>
@@ -976,7 +1047,7 @@
                 <w:noProof/>
                 <w:webHidden/>
               </w:rPr>
-              <w:instrText xml:space="preserve"> PAGEREF _Toc169015419 \h </w:instrText>
+              <w:instrText xml:space="preserve"> PAGEREF _Toc169188192 \h </w:instrText>
             </w:r>
             <w:r>
               <w:rPr>
@@ -1020,7 +1091,7 @@
               <w14:ligatures w14:val="standardContextual"/>
             </w:rPr>
           </w:pPr>
-          <w:hyperlink w:anchor="_Toc169015420" w:history="1">
+          <w:hyperlink w:anchor="_Toc169188193" w:history="1">
             <w:r>
               <w:rPr>
                 <w:rStyle w:val="Hipercze"/>
@@ -1047,7 +1118,7 @@
                 <w:noProof/>
                 <w:webHidden/>
               </w:rPr>
-              <w:instrText xml:space="preserve"> PAGEREF _Toc169015420 \h </w:instrText>
+              <w:instrText xml:space="preserve"> PAGEREF _Toc169188193 \h </w:instrText>
             </w:r>
             <w:r>
               <w:rPr>
@@ -1091,7 +1162,7 @@
               <w14:ligatures w14:val="standardContextual"/>
             </w:rPr>
           </w:pPr>
-          <w:hyperlink w:anchor="_Toc169015421" w:history="1">
+          <w:hyperlink w:anchor="_Toc169188194" w:history="1">
             <w:r>
               <w:rPr>
                 <w:rStyle w:val="Hipercze"/>
@@ -1118,7 +1189,7 @@
                 <w:noProof/>
                 <w:webHidden/>
               </w:rPr>
-              <w:instrText xml:space="preserve"> PAGEREF _Toc169015421 \h </w:instrText>
+              <w:instrText xml:space="preserve"> PAGEREF _Toc169188194 \h </w:instrText>
             </w:r>
             <w:r>
               <w:rPr>
@@ -1162,7 +1233,7 @@
               <w14:ligatures w14:val="standardContextual"/>
             </w:rPr>
           </w:pPr>
-          <w:hyperlink w:anchor="_Toc169015422" w:history="1">
+          <w:hyperlink w:anchor="_Toc169188195" w:history="1">
             <w:r>
               <w:rPr>
                 <w:rStyle w:val="Hipercze"/>
@@ -1189,7 +1260,7 @@
                 <w:noProof/>
                 <w:webHidden/>
               </w:rPr>
-              <w:instrText xml:space="preserve"> PAGEREF _Toc169015422 \h </w:instrText>
+              <w:instrText xml:space="preserve"> PAGEREF _Toc169188195 \h </w:instrText>
             </w:r>
             <w:r>
               <w:rPr>
@@ -1233,7 +1304,7 @@
               <w14:ligatures w14:val="standardContextual"/>
             </w:rPr>
           </w:pPr>
-          <w:hyperlink w:anchor="_Toc169015423" w:history="1">
+          <w:hyperlink w:anchor="_Toc169188196" w:history="1">
             <w:r>
               <w:rPr>
                 <w:rStyle w:val="Hipercze"/>
@@ -1260,7 +1331,7 @@
                 <w:noProof/>
                 <w:webHidden/>
               </w:rPr>
-              <w:instrText xml:space="preserve"> PAGEREF _Toc169015423 \h </w:instrText>
+              <w:instrText xml:space="preserve"> PAGEREF _Toc169188196 \h </w:instrText>
             </w:r>
             <w:r>
               <w:rPr>
@@ -1304,7 +1375,7 @@
               <w14:ligatures w14:val="standardContextual"/>
             </w:rPr>
           </w:pPr>
-          <w:hyperlink w:anchor="_Toc169015424" w:history="1">
+          <w:hyperlink w:anchor="_Toc169188197" w:history="1">
             <w:r>
               <w:rPr>
                 <w:rStyle w:val="Hipercze"/>
@@ -1331,7 +1402,7 @@
                 <w:noProof/>
                 <w:webHidden/>
               </w:rPr>
-              <w:instrText xml:space="preserve"> PAGEREF _Toc169015424 \h </w:instrText>
+              <w:instrText xml:space="preserve"> PAGEREF _Toc169188197 \h </w:instrText>
             </w:r>
             <w:r>
               <w:rPr>
@@ -1375,7 +1446,7 @@
               <w14:ligatures w14:val="standardContextual"/>
             </w:rPr>
           </w:pPr>
-          <w:hyperlink w:anchor="_Toc169015425" w:history="1">
+          <w:hyperlink w:anchor="_Toc169188198" w:history="1">
             <w:r>
               <w:rPr>
                 <w:rStyle w:val="Hipercze"/>
@@ -1402,7 +1473,7 @@
                 <w:noProof/>
                 <w:webHidden/>
               </w:rPr>
-              <w:instrText xml:space="preserve"> PAGEREF _Toc169015425 \h </w:instrText>
+              <w:instrText xml:space="preserve"> PAGEREF _Toc169188198 \h </w:instrText>
             </w:r>
             <w:r>
               <w:rPr>
@@ -1446,7 +1517,7 @@
               <w14:ligatures w14:val="standardContextual"/>
             </w:rPr>
           </w:pPr>
-          <w:hyperlink w:anchor="_Toc169015426" w:history="1">
+          <w:hyperlink w:anchor="_Toc169188199" w:history="1">
             <w:r>
               <w:rPr>
                 <w:rStyle w:val="Hipercze"/>
@@ -1473,7 +1544,7 @@
                 <w:noProof/>
                 <w:webHidden/>
               </w:rPr>
-              <w:instrText xml:space="preserve"> PAGEREF _Toc169015426 \h </w:instrText>
+              <w:instrText xml:space="preserve"> PAGEREF _Toc169188199 \h </w:instrText>
             </w:r>
             <w:r>
               <w:rPr>
@@ -1517,7 +1588,7 @@
               <w14:ligatures w14:val="standardContextual"/>
             </w:rPr>
           </w:pPr>
-          <w:hyperlink w:anchor="_Toc169015427" w:history="1">
+          <w:hyperlink w:anchor="_Toc169188200" w:history="1">
             <w:r>
               <w:rPr>
                 <w:rStyle w:val="Hipercze"/>
@@ -1544,7 +1615,7 @@
                 <w:noProof/>
                 <w:webHidden/>
               </w:rPr>
-              <w:instrText xml:space="preserve"> PAGEREF _Toc169015427 \h </w:instrText>
+              <w:instrText xml:space="preserve"> PAGEREF _Toc169188200 \h </w:instrText>
             </w:r>
             <w:r>
               <w:rPr>
@@ -1588,7 +1659,7 @@
               <w14:ligatures w14:val="standardContextual"/>
             </w:rPr>
           </w:pPr>
-          <w:hyperlink w:anchor="_Toc169015428" w:history="1">
+          <w:hyperlink w:anchor="_Toc169188201" w:history="1">
             <w:r>
               <w:rPr>
                 <w:rStyle w:val="Hipercze"/>
@@ -1615,7 +1686,7 @@
                 <w:noProof/>
                 <w:webHidden/>
               </w:rPr>
-              <w:instrText xml:space="preserve"> PAGEREF _Toc169015428 \h </w:instrText>
+              <w:instrText xml:space="preserve"> PAGEREF _Toc169188201 \h </w:instrText>
             </w:r>
             <w:r>
               <w:rPr>
@@ -1659,7 +1730,7 @@
               <w14:ligatures w14:val="standardContextual"/>
             </w:rPr>
           </w:pPr>
-          <w:hyperlink w:anchor="_Toc169015429" w:history="1">
+          <w:hyperlink w:anchor="_Toc169188202" w:history="1">
             <w:r>
               <w:rPr>
                 <w:rStyle w:val="Hipercze"/>
@@ -1686,7 +1757,7 @@
                 <w:noProof/>
                 <w:webHidden/>
               </w:rPr>
-              <w:instrText xml:space="preserve"> PAGEREF _Toc169015429 \h </w:instrText>
+              <w:instrText xml:space="preserve"> PAGEREF _Toc169188202 \h </w:instrText>
             </w:r>
             <w:r>
               <w:rPr>
@@ -1730,7 +1801,7 @@
               <w14:ligatures w14:val="standardContextual"/>
             </w:rPr>
           </w:pPr>
-          <w:hyperlink w:anchor="_Toc169015430" w:history="1">
+          <w:hyperlink w:anchor="_Toc169188203" w:history="1">
             <w:r>
               <w:rPr>
                 <w:rStyle w:val="Hipercze"/>
@@ -1757,7 +1828,7 @@
                 <w:noProof/>
                 <w:webHidden/>
               </w:rPr>
-              <w:instrText xml:space="preserve"> PAGEREF _Toc169015430 \h </w:instrText>
+              <w:instrText xml:space="preserve"> PAGEREF _Toc169188203 \h </w:instrText>
             </w:r>
             <w:r>
               <w:rPr>
@@ -1801,7 +1872,7 @@
               <w14:ligatures w14:val="standardContextual"/>
             </w:rPr>
           </w:pPr>
-          <w:hyperlink w:anchor="_Toc169015431" w:history="1">
+          <w:hyperlink w:anchor="_Toc169188204" w:history="1">
             <w:r>
               <w:rPr>
                 <w:rStyle w:val="Hipercze"/>
@@ -1828,7 +1899,7 @@
                 <w:noProof/>
                 <w:webHidden/>
               </w:rPr>
-              <w:instrText xml:space="preserve"> PAGEREF _Toc169015431 \h </w:instrText>
+              <w:instrText xml:space="preserve"> PAGEREF _Toc169188204 \h </w:instrText>
             </w:r>
             <w:r>
               <w:rPr>
@@ -1872,7 +1943,7 @@
               <w14:ligatures w14:val="standardContextual"/>
             </w:rPr>
           </w:pPr>
-          <w:hyperlink w:anchor="_Toc169015432" w:history="1">
+          <w:hyperlink w:anchor="_Toc169188205" w:history="1">
             <w:r>
               <w:rPr>
                 <w:rStyle w:val="Hipercze"/>
@@ -1899,7 +1970,7 @@
                 <w:noProof/>
                 <w:webHidden/>
               </w:rPr>
-              <w:instrText xml:space="preserve"> PAGEREF _Toc169015432 \h </w:instrText>
+              <w:instrText xml:space="preserve"> PAGEREF _Toc169188205 \h </w:instrText>
             </w:r>
             <w:r>
               <w:rPr>
@@ -1943,7 +2014,7 @@
               <w14:ligatures w14:val="standardContextual"/>
             </w:rPr>
           </w:pPr>
-          <w:hyperlink w:anchor="_Toc169015433" w:history="1">
+          <w:hyperlink w:anchor="_Toc169188206" w:history="1">
             <w:r>
               <w:rPr>
                 <w:rStyle w:val="Hipercze"/>
@@ -1970,7 +2041,7 @@
                 <w:noProof/>
                 <w:webHidden/>
               </w:rPr>
-              <w:instrText xml:space="preserve"> PAGEREF _Toc169015433 \h </w:instrText>
+              <w:instrText xml:space="preserve"> PAGEREF _Toc169188206 \h </w:instrText>
             </w:r>
             <w:r>
               <w:rPr>
@@ -2014,7 +2085,7 @@
               <w14:ligatures w14:val="standardContextual"/>
             </w:rPr>
           </w:pPr>
-          <w:hyperlink w:anchor="_Toc169015434" w:history="1">
+          <w:hyperlink w:anchor="_Toc169188207" w:history="1">
             <w:r>
               <w:rPr>
                 <w:rStyle w:val="Hipercze"/>
@@ -2041,7 +2112,7 @@
                 <w:noProof/>
                 <w:webHidden/>
               </w:rPr>
-              <w:instrText xml:space="preserve"> PAGEREF _Toc169015434 \h </w:instrText>
+              <w:instrText xml:space="preserve"> PAGEREF _Toc169188207 \h </w:instrText>
             </w:r>
             <w:r>
               <w:rPr>
@@ -2085,7 +2156,7 @@
               <w14:ligatures w14:val="standardContextual"/>
             </w:rPr>
           </w:pPr>
-          <w:hyperlink w:anchor="_Toc169015435" w:history="1">
+          <w:hyperlink w:anchor="_Toc169188208" w:history="1">
             <w:r>
               <w:rPr>
                 <w:rStyle w:val="Hipercze"/>
@@ -2112,7 +2183,7 @@
                 <w:noProof/>
                 <w:webHidden/>
               </w:rPr>
-              <w:instrText xml:space="preserve"> PAGEREF _Toc169015435 \h </w:instrText>
+              <w:instrText xml:space="preserve"> PAGEREF _Toc169188208 \h </w:instrText>
             </w:r>
             <w:r>
               <w:rPr>
@@ -2156,7 +2227,7 @@
               <w14:ligatures w14:val="standardContextual"/>
             </w:rPr>
           </w:pPr>
-          <w:hyperlink w:anchor="_Toc169015436" w:history="1">
+          <w:hyperlink w:anchor="_Toc169188209" w:history="1">
             <w:r>
               <w:rPr>
                 <w:rStyle w:val="Hipercze"/>
@@ -2183,7 +2254,7 @@
                 <w:noProof/>
                 <w:webHidden/>
               </w:rPr>
-              <w:instrText xml:space="preserve"> PAGEREF _Toc169015436 \h </w:instrText>
+              <w:instrText xml:space="preserve"> PAGEREF _Toc169188209 \h </w:instrText>
             </w:r>
             <w:r>
               <w:rPr>
@@ -2227,7 +2298,7 @@
               <w14:ligatures w14:val="standardContextual"/>
             </w:rPr>
           </w:pPr>
-          <w:hyperlink w:anchor="_Toc169015437" w:history="1">
+          <w:hyperlink w:anchor="_Toc169188210" w:history="1">
             <w:r>
               <w:rPr>
                 <w:rStyle w:val="Hipercze"/>
@@ -2254,7 +2325,7 @@
                 <w:noProof/>
                 <w:webHidden/>
               </w:rPr>
-              <w:instrText xml:space="preserve"> PAGEREF _Toc169015437 \h </w:instrText>
+              <w:instrText xml:space="preserve"> PAGEREF _Toc169188210 \h </w:instrText>
             </w:r>
             <w:r>
               <w:rPr>
@@ -2298,7 +2369,7 @@
               <w14:ligatures w14:val="standardContextual"/>
             </w:rPr>
           </w:pPr>
-          <w:hyperlink w:anchor="_Toc169015438" w:history="1">
+          <w:hyperlink w:anchor="_Toc169188211" w:history="1">
             <w:r>
               <w:rPr>
                 <w:rStyle w:val="Hipercze"/>
@@ -2325,7 +2396,7 @@
                 <w:noProof/>
                 <w:webHidden/>
               </w:rPr>
-              <w:instrText xml:space="preserve"> PAGEREF _Toc169015438 \h </w:instrText>
+              <w:instrText xml:space="preserve"> PAGEREF _Toc169188211 \h </w:instrText>
             </w:r>
             <w:r>
               <w:rPr>
@@ -2369,7 +2440,7 @@
               <w14:ligatures w14:val="standardContextual"/>
             </w:rPr>
           </w:pPr>
-          <w:hyperlink w:anchor="_Toc169015439" w:history="1">
+          <w:hyperlink w:anchor="_Toc169188212" w:history="1">
             <w:r>
               <w:rPr>
                 <w:rStyle w:val="Hipercze"/>
@@ -2396,7 +2467,7 @@
                 <w:noProof/>
                 <w:webHidden/>
               </w:rPr>
-              <w:instrText xml:space="preserve"> PAGEREF _Toc169015439 \h </w:instrText>
+              <w:instrText xml:space="preserve"> PAGEREF _Toc169188212 \h </w:instrText>
             </w:r>
             <w:r>
               <w:rPr>
@@ -2440,7 +2511,7 @@
               <w14:ligatures w14:val="standardContextual"/>
             </w:rPr>
           </w:pPr>
-          <w:hyperlink w:anchor="_Toc169015440" w:history="1">
+          <w:hyperlink w:anchor="_Toc169188213" w:history="1">
             <w:r>
               <w:rPr>
                 <w:rStyle w:val="Hipercze"/>
@@ -2467,7 +2538,7 @@
                 <w:noProof/>
                 <w:webHidden/>
               </w:rPr>
-              <w:instrText xml:space="preserve"> PAGEREF _Toc169015440 \h </w:instrText>
+              <w:instrText xml:space="preserve"> PAGEREF _Toc169188213 \h </w:instrText>
             </w:r>
             <w:r>
               <w:rPr>
@@ -2514,7 +2585,7 @@
         <w:pStyle w:val="Nagwek1"/>
         <w:jc w:val="both"/>
       </w:pPr>
-      <w:bookmarkStart w:id="1" w:name="_Toc169015407"/>
+      <w:bookmarkStart w:id="1" w:name="_Toc169188179"/>
       <w:r>
         <w:lastRenderedPageBreak/>
         <w:t>Terminologia</w:t>
@@ -2686,7 +2757,7 @@
         <w:pStyle w:val="Nagwek1"/>
         <w:jc w:val="both"/>
       </w:pPr>
-      <w:bookmarkStart w:id="2" w:name="_Toc169015408"/>
+      <w:bookmarkStart w:id="2" w:name="_Toc169188180"/>
       <w:r>
         <w:t>Twierdzenia ogólne</w:t>
       </w:r>
@@ -2713,7 +2784,7 @@
         <w:pStyle w:val="Nagwek1"/>
         <w:jc w:val="both"/>
       </w:pPr>
-      <w:bookmarkStart w:id="3" w:name="_Toc169015409"/>
+      <w:bookmarkStart w:id="3" w:name="_Toc169188181"/>
       <w:r>
         <w:t>Główne funkcjonalności</w:t>
       </w:r>
@@ -2779,7 +2850,7 @@
         <w:pStyle w:val="Nagwek1"/>
         <w:jc w:val="both"/>
       </w:pPr>
-      <w:bookmarkStart w:id="4" w:name="_Toc169015410"/>
+      <w:bookmarkStart w:id="4" w:name="_Toc169188182"/>
       <w:r>
         <w:t>Wykaz komponentów</w:t>
       </w:r>
@@ -2840,7 +2911,7 @@
         <w:pStyle w:val="Nagwek1"/>
         <w:jc w:val="both"/>
       </w:pPr>
-      <w:bookmarkStart w:id="5" w:name="_Toc169015411"/>
+      <w:bookmarkStart w:id="5" w:name="_Toc169188183"/>
       <w:r>
         <w:t>Integracja z systemami klienta</w:t>
       </w:r>
@@ -2867,7 +2938,7 @@
         <w:pStyle w:val="Nagwek1"/>
         <w:jc w:val="both"/>
       </w:pPr>
-      <w:bookmarkStart w:id="6" w:name="_Toc169015412"/>
+      <w:bookmarkStart w:id="6" w:name="_Toc169188184"/>
       <w:r>
         <w:lastRenderedPageBreak/>
         <w:t>Diagramy</w:t>
@@ -2878,7 +2949,7 @@
       <w:pPr>
         <w:pStyle w:val="Nagwek2"/>
       </w:pPr>
-      <w:bookmarkStart w:id="7" w:name="_Toc169015413"/>
+      <w:bookmarkStart w:id="7" w:name="_Toc169188185"/>
       <w:r>
         <w:t>Diagram klas</w:t>
       </w:r>
@@ -2944,7 +3015,7 @@
         <w:pStyle w:val="Nagwek2"/>
         <w:jc w:val="both"/>
       </w:pPr>
-      <w:bookmarkStart w:id="8" w:name="_Toc169015414"/>
+      <w:bookmarkStart w:id="8" w:name="_Toc169188186"/>
       <w:r>
         <w:t>Diagram stanów</w:t>
       </w:r>
@@ -2960,7 +3031,7 @@
           <w:noProof/>
         </w:rPr>
         <w:drawing>
-          <wp:inline distT="0" distB="0" distL="0" distR="0" wp14:anchorId="2694CC6F" wp14:editId="7E38D16B">
+          <wp:inline distT="0" distB="0" distL="0" distR="0" wp14:anchorId="2694CC6F" wp14:editId="30D6749E">
             <wp:extent cx="6748682" cy="4181475"/>
             <wp:effectExtent l="0" t="0" r="0" b="0"/>
             <wp:docPr id="1874876728" name="Obraz 3"/>
@@ -3014,7 +3085,7 @@
         <w:pStyle w:val="Nagwek2"/>
         <w:jc w:val="both"/>
       </w:pPr>
-      <w:bookmarkStart w:id="9" w:name="_Toc169015415"/>
+      <w:bookmarkStart w:id="9" w:name="_Toc169188187"/>
       <w:r>
         <w:lastRenderedPageBreak/>
         <w:t>Diagram przypadków użycia</w:t>
@@ -3026,6 +3097,9 @@
         <w:jc w:val="both"/>
       </w:pPr>
       <w:r>
+        <w:rPr>
+          <w:noProof/>
+        </w:rPr>
         <w:drawing>
           <wp:inline distT="0" distB="0" distL="0" distR="0" wp14:anchorId="2C666C82" wp14:editId="09F74393">
             <wp:extent cx="6229350" cy="5981466"/>
@@ -3068,7 +3142,7 @@
         <w:pStyle w:val="Nagwek2"/>
         <w:jc w:val="both"/>
       </w:pPr>
-      <w:bookmarkStart w:id="10" w:name="_Toc169015416"/>
+      <w:bookmarkStart w:id="10" w:name="_Toc169188188"/>
       <w:r>
         <w:t>Diagram aktywności</w:t>
       </w:r>
@@ -3144,7 +3218,7 @@
         <w:pStyle w:val="Nagwek2"/>
         <w:jc w:val="both"/>
       </w:pPr>
-      <w:bookmarkStart w:id="11" w:name="_Toc169015417"/>
+      <w:bookmarkStart w:id="11" w:name="_Toc169188189"/>
       <w:r>
         <w:t>Diagram wdrożenia</w:t>
       </w:r>
@@ -3158,13 +3232,6 @@
     <w:p>
       <w:pPr>
         <w:jc w:val="both"/>
-        <w:rPr>
-          <w:rFonts w:asciiTheme="majorHAnsi" w:eastAsiaTheme="majorEastAsia" w:hAnsiTheme="majorHAnsi" w:cstheme="majorBidi"/>
-          <w:spacing w:val="-10"/>
-          <w:kern w:val="28"/>
-          <w:sz w:val="56"/>
-          <w:szCs w:val="56"/>
-        </w:rPr>
       </w:pPr>
       <w:r>
         <w:rPr>
@@ -3222,6 +3289,140 @@
           </wp:anchor>
         </w:drawing>
       </w:r>
+    </w:p>
+    <w:p/>
+    <w:p/>
+    <w:p/>
+    <w:p/>
+    <w:p/>
+    <w:p/>
+    <w:p/>
+    <w:p/>
+    <w:p/>
+    <w:p/>
+    <w:p/>
+    <w:p/>
+    <w:p/>
+    <w:p/>
+    <w:p/>
+    <w:p/>
+    <w:p>
+      <w:pPr>
+        <w:pStyle w:val="Nagwek2"/>
+      </w:pPr>
+      <w:bookmarkStart w:id="12" w:name="_Toc169188190"/>
+      <w:r>
+        <w:t>Diagramy plakatowe:</w:t>
+      </w:r>
+      <w:bookmarkEnd w:id="12"/>
+    </w:p>
+    <w:p>
+      <w:r>
+        <w:rPr>
+          <w:noProof/>
+        </w:rPr>
+        <w:drawing>
+          <wp:inline distT="0" distB="0" distL="0" distR="0" wp14:anchorId="45544CFA" wp14:editId="5A98BEA4">
+            <wp:extent cx="2560320" cy="2074903"/>
+            <wp:effectExtent l="0" t="0" r="0" b="0"/>
+            <wp:docPr id="1722784475" name="Obraz 1"/>
+            <wp:cNvGraphicFramePr>
+              <a:graphicFrameLocks xmlns:a="http://schemas.openxmlformats.org/drawingml/2006/main" noChangeAspect="1"/>
+            </wp:cNvGraphicFramePr>
+            <a:graphic xmlns:a="http://schemas.openxmlformats.org/drawingml/2006/main">
+              <a:graphicData uri="http://schemas.openxmlformats.org/drawingml/2006/picture">
+                <pic:pic xmlns:pic="http://schemas.openxmlformats.org/drawingml/2006/picture">
+                  <pic:nvPicPr>
+                    <pic:cNvPr id="0" name="Picture 1"/>
+                    <pic:cNvPicPr>
+                      <a:picLocks noChangeAspect="1" noChangeArrowheads="1"/>
+                    </pic:cNvPicPr>
+                  </pic:nvPicPr>
+                  <pic:blipFill>
+                    <a:blip r:embed="rId11" cstate="print">
+                      <a:extLst>
+                        <a:ext uri="{28A0092B-C50C-407E-A947-70E740481C1C}">
+                          <a14:useLocalDpi xmlns:a14="http://schemas.microsoft.com/office/drawing/2010/main" val="0"/>
+                        </a:ext>
+                      </a:extLst>
+                    </a:blip>
+                    <a:srcRect/>
+                    <a:stretch>
+                      <a:fillRect/>
+                    </a:stretch>
+                  </pic:blipFill>
+                  <pic:spPr bwMode="auto">
+                    <a:xfrm>
+                      <a:off x="0" y="0"/>
+                      <a:ext cx="2585141" cy="2095018"/>
+                    </a:xfrm>
+                    <a:prstGeom prst="rect">
+                      <a:avLst/>
+                    </a:prstGeom>
+                    <a:noFill/>
+                    <a:ln>
+                      <a:noFill/>
+                    </a:ln>
+                  </pic:spPr>
+                </pic:pic>
+              </a:graphicData>
+            </a:graphic>
+          </wp:inline>
+        </w:drawing>
+      </w:r>
+      <w:r>
+        <w:rPr>
+          <w:noProof/>
+        </w:rPr>
+        <w:drawing>
+          <wp:inline distT="0" distB="0" distL="0" distR="0" wp14:anchorId="5B8C3F55" wp14:editId="500E95E1">
+            <wp:extent cx="4080368" cy="2003755"/>
+            <wp:effectExtent l="0" t="0" r="0" b="0"/>
+            <wp:docPr id="255255482" name="Obraz 2"/>
+            <wp:cNvGraphicFramePr>
+              <a:graphicFrameLocks xmlns:a="http://schemas.openxmlformats.org/drawingml/2006/main" noChangeAspect="1"/>
+            </wp:cNvGraphicFramePr>
+            <a:graphic xmlns:a="http://schemas.openxmlformats.org/drawingml/2006/main">
+              <a:graphicData uri="http://schemas.openxmlformats.org/drawingml/2006/picture">
+                <pic:pic xmlns:pic="http://schemas.openxmlformats.org/drawingml/2006/picture">
+                  <pic:nvPicPr>
+                    <pic:cNvPr id="0" name="Picture 2"/>
+                    <pic:cNvPicPr>
+                      <a:picLocks noChangeAspect="1" noChangeArrowheads="1"/>
+                    </pic:cNvPicPr>
+                  </pic:nvPicPr>
+                  <pic:blipFill>
+                    <a:blip r:embed="rId12" cstate="print">
+                      <a:extLst>
+                        <a:ext uri="{28A0092B-C50C-407E-A947-70E740481C1C}">
+                          <a14:useLocalDpi xmlns:a14="http://schemas.microsoft.com/office/drawing/2010/main" val="0"/>
+                        </a:ext>
+                      </a:extLst>
+                    </a:blip>
+                    <a:srcRect/>
+                    <a:stretch>
+                      <a:fillRect/>
+                    </a:stretch>
+                  </pic:blipFill>
+                  <pic:spPr bwMode="auto">
+                    <a:xfrm>
+                      <a:off x="0" y="0"/>
+                      <a:ext cx="4129778" cy="2028019"/>
+                    </a:xfrm>
+                    <a:prstGeom prst="rect">
+                      <a:avLst/>
+                    </a:prstGeom>
+                    <a:noFill/>
+                    <a:ln>
+                      <a:noFill/>
+                    </a:ln>
+                  </pic:spPr>
+                </pic:pic>
+              </a:graphicData>
+            </a:graphic>
+          </wp:inline>
+        </w:drawing>
+      </w:r>
       <w:r>
         <w:br w:type="page"/>
       </w:r>
@@ -3246,11 +3447,11 @@
         <w:pStyle w:val="Nagwek1"/>
         <w:jc w:val="both"/>
       </w:pPr>
-      <w:bookmarkStart w:id="12" w:name="_Toc169015418"/>
+      <w:bookmarkStart w:id="13" w:name="_Toc169188191"/>
       <w:r>
         <w:t>Instrukcja instalacji</w:t>
       </w:r>
-      <w:bookmarkEnd w:id="12"/>
+      <w:bookmarkEnd w:id="13"/>
     </w:p>
     <w:p>
       <w:pPr>
@@ -3453,7 +3654,7 @@
         </w:rPr>
         <w:t xml:space="preserve">git clone </w:t>
       </w:r>
-      <w:hyperlink r:id="rId11" w:history="1">
+      <w:hyperlink r:id="rId13" w:history="1">
         <w:r>
           <w:rPr>
             <w:rStyle w:val="Hipercze"/>
@@ -3468,7 +3669,7 @@
         <w:pStyle w:val="Nagwek1"/>
         <w:jc w:val="both"/>
       </w:pPr>
-      <w:bookmarkStart w:id="13" w:name="_Toc169015419"/>
+      <w:bookmarkStart w:id="14" w:name="_Toc169188192"/>
       <w:r>
         <w:rPr>
           <w:lang w:eastAsia="zh-CN" w:bidi="hi-IN"/>
@@ -3489,7 +3690,7 @@
         </w:rPr>
         <w:t xml:space="preserve"> dla systemu Linux</w:t>
       </w:r>
-      <w:bookmarkEnd w:id="13"/>
+      <w:bookmarkEnd w:id="14"/>
     </w:p>
     <w:p>
       <w:pPr>
@@ -4451,12 +4652,12 @@
         <w:pStyle w:val="Nagwek1"/>
         <w:jc w:val="both"/>
       </w:pPr>
-      <w:bookmarkStart w:id="14" w:name="_Toc169015420"/>
+      <w:bookmarkStart w:id="15" w:name="_Toc169188193"/>
       <w:r>
         <w:lastRenderedPageBreak/>
         <w:t>Instrukcja Uruchomienia</w:t>
       </w:r>
-      <w:bookmarkEnd w:id="14"/>
+      <w:bookmarkEnd w:id="15"/>
     </w:p>
     <w:p>
       <w:pPr>
@@ -4699,7 +4900,7 @@
       <w:r>
         <w:t xml:space="preserve"> dostępny jest w wersji okienkowej na urządzeniu użytkownika, a obszar kreacji dostępny jest pod adresem: </w:t>
       </w:r>
-      <w:hyperlink r:id="rId12" w:history="1">
+      <w:hyperlink r:id="rId14" w:history="1">
         <w:r>
           <w:rPr>
             <w:rStyle w:val="Hipercze"/>
@@ -4745,22 +4946,22 @@
         <w:pStyle w:val="Nagwek1"/>
         <w:jc w:val="both"/>
       </w:pPr>
-      <w:bookmarkStart w:id="15" w:name="_Toc169015421"/>
+      <w:bookmarkStart w:id="16" w:name="_Toc169188194"/>
       <w:r>
         <w:t>Podręcznik użytkowania</w:t>
       </w:r>
-      <w:bookmarkEnd w:id="15"/>
+      <w:bookmarkEnd w:id="16"/>
     </w:p>
     <w:p>
       <w:pPr>
         <w:pStyle w:val="Nagwek2"/>
         <w:jc w:val="both"/>
       </w:pPr>
-      <w:bookmarkStart w:id="16" w:name="_Toc169015422"/>
+      <w:bookmarkStart w:id="17" w:name="_Toc169188195"/>
       <w:r>
         <w:t>Dodanie nowego źródła:</w:t>
       </w:r>
-      <w:bookmarkEnd w:id="16"/>
+      <w:bookmarkEnd w:id="17"/>
     </w:p>
     <w:p>
       <w:pPr>
@@ -4830,11 +5031,11 @@
         <w:pStyle w:val="Nagwek2"/>
         <w:jc w:val="both"/>
       </w:pPr>
-      <w:bookmarkStart w:id="17" w:name="_Toc169015423"/>
+      <w:bookmarkStart w:id="18" w:name="_Toc169188196"/>
       <w:r>
         <w:t>Dodanie nowej integracji:</w:t>
       </w:r>
-      <w:bookmarkEnd w:id="17"/>
+      <w:bookmarkEnd w:id="18"/>
     </w:p>
     <w:p>
       <w:pPr>
@@ -4918,11 +5119,11 @@
         <w:pStyle w:val="Nagwek2"/>
         <w:jc w:val="both"/>
       </w:pPr>
-      <w:bookmarkStart w:id="18" w:name="_Toc169015424"/>
+      <w:bookmarkStart w:id="19" w:name="_Toc169188197"/>
       <w:r>
         <w:t>Edycja istniejącej integracji:</w:t>
       </w:r>
-      <w:bookmarkEnd w:id="18"/>
+      <w:bookmarkEnd w:id="19"/>
     </w:p>
     <w:p>
       <w:pPr>
@@ -5059,11 +5260,11 @@
         <w:pStyle w:val="Nagwek2"/>
         <w:jc w:val="both"/>
       </w:pPr>
-      <w:bookmarkStart w:id="19" w:name="_Toc169015425"/>
+      <w:bookmarkStart w:id="20" w:name="_Toc169188198"/>
       <w:r>
         <w:t>Podgląd historii:</w:t>
       </w:r>
-      <w:bookmarkEnd w:id="19"/>
+      <w:bookmarkEnd w:id="20"/>
     </w:p>
     <w:p>
       <w:pPr>
@@ -5086,12 +5287,12 @@
         <w:pStyle w:val="Nagwek2"/>
         <w:jc w:val="both"/>
       </w:pPr>
-      <w:bookmarkStart w:id="20" w:name="_Toc169015426"/>
+      <w:bookmarkStart w:id="21" w:name="_Toc169188199"/>
       <w:r>
         <w:lastRenderedPageBreak/>
         <w:t>Podgląd raportów:</w:t>
       </w:r>
-      <w:bookmarkEnd w:id="20"/>
+      <w:bookmarkEnd w:id="21"/>
     </w:p>
     <w:p>
       <w:pPr>
@@ -5114,11 +5315,11 @@
         <w:pStyle w:val="Nagwek2"/>
         <w:jc w:val="both"/>
       </w:pPr>
-      <w:bookmarkStart w:id="21" w:name="_Toc169015427"/>
+      <w:bookmarkStart w:id="22" w:name="_Toc169188200"/>
       <w:r>
         <w:t>Dodanie nowego skryptu egzekucyjnego:</w:t>
       </w:r>
-      <w:bookmarkEnd w:id="21"/>
+      <w:bookmarkEnd w:id="22"/>
     </w:p>
     <w:p>
       <w:pPr>
@@ -5168,7 +5369,7 @@
         <w:pStyle w:val="Nagwek2"/>
         <w:jc w:val="both"/>
       </w:pPr>
-      <w:bookmarkStart w:id="22" w:name="_Toc169015428"/>
+      <w:bookmarkStart w:id="23" w:name="_Toc169188201"/>
       <w:r>
         <w:t xml:space="preserve">Dodanie nowej aplikacji (pliku </w:t>
       </w:r>
@@ -5180,7 +5381,7 @@
       <w:r>
         <w:t>):</w:t>
       </w:r>
-      <w:bookmarkEnd w:id="22"/>
+      <w:bookmarkEnd w:id="23"/>
     </w:p>
     <w:p>
       <w:pPr>
@@ -5224,11 +5425,11 @@
         <w:pStyle w:val="Nagwek1"/>
         <w:jc w:val="both"/>
       </w:pPr>
-      <w:bookmarkStart w:id="23" w:name="_Toc169015429"/>
+      <w:bookmarkStart w:id="24" w:name="_Toc169188202"/>
       <w:r>
         <w:t>Dokumentacja Testowa</w:t>
       </w:r>
-      <w:bookmarkEnd w:id="23"/>
+      <w:bookmarkEnd w:id="24"/>
       <w:r>
         <w:t xml:space="preserve"> </w:t>
       </w:r>
@@ -5238,7 +5439,7 @@
         <w:pStyle w:val="Nagwek2"/>
         <w:jc w:val="both"/>
       </w:pPr>
-      <w:bookmarkStart w:id="24" w:name="_Toc169015430"/>
+      <w:bookmarkStart w:id="25" w:name="_Toc169188203"/>
       <w:r>
         <w:t xml:space="preserve">Moduł </w:t>
       </w:r>
@@ -5250,7 +5451,7 @@
       <w:r>
         <w:t>:</w:t>
       </w:r>
-      <w:bookmarkEnd w:id="24"/>
+      <w:bookmarkEnd w:id="25"/>
       <w:r>
         <w:t xml:space="preserve"> </w:t>
       </w:r>
@@ -5260,11 +5461,11 @@
         <w:pStyle w:val="Nagwek3"/>
         <w:jc w:val="both"/>
       </w:pPr>
-      <w:bookmarkStart w:id="25" w:name="_Toc169015431"/>
+      <w:bookmarkStart w:id="26" w:name="_Toc169188204"/>
       <w:r>
         <w:t>Testy jednostkowe:</w:t>
       </w:r>
-      <w:bookmarkEnd w:id="25"/>
+      <w:bookmarkEnd w:id="26"/>
       <w:r>
         <w:t xml:space="preserve"> </w:t>
       </w:r>
@@ -5485,11 +5686,11 @@
         <w:pStyle w:val="Nagwek3"/>
         <w:jc w:val="both"/>
       </w:pPr>
-      <w:bookmarkStart w:id="26" w:name="_Toc169015432"/>
+      <w:bookmarkStart w:id="27" w:name="_Toc169188205"/>
       <w:r>
         <w:t>Testy integracyjne:</w:t>
       </w:r>
-      <w:bookmarkEnd w:id="26"/>
+      <w:bookmarkEnd w:id="27"/>
       <w:r>
         <w:t xml:space="preserve"> </w:t>
       </w:r>
@@ -5629,6 +5830,9 @@
         <w:jc w:val="both"/>
       </w:pPr>
       <w:r>
+        <w:rPr>
+          <w:noProof/>
+        </w:rPr>
         <w:lastRenderedPageBreak/>
         <w:drawing>
           <wp:inline distT="0" distB="0" distL="0" distR="0" wp14:anchorId="637AE07A" wp14:editId="7C028767">
@@ -5646,7 +5850,7 @@
                     <pic:cNvPicPr/>
                   </pic:nvPicPr>
                   <pic:blipFill>
-                    <a:blip r:embed="rId13"/>
+                    <a:blip r:embed="rId15"/>
                     <a:stretch>
                       <a:fillRect/>
                     </a:stretch>
@@ -5672,11 +5876,11 @@
         <w:pStyle w:val="Nagwek2"/>
         <w:jc w:val="both"/>
       </w:pPr>
-      <w:bookmarkStart w:id="27" w:name="_Toc169015433"/>
+      <w:bookmarkStart w:id="28" w:name="_Toc169188206"/>
       <w:r>
         <w:t>Moduł Home:</w:t>
       </w:r>
-      <w:bookmarkEnd w:id="27"/>
+      <w:bookmarkEnd w:id="28"/>
       <w:r>
         <w:t xml:space="preserve"> </w:t>
       </w:r>
@@ -5686,11 +5890,11 @@
         <w:pStyle w:val="Nagwek3"/>
         <w:jc w:val="both"/>
       </w:pPr>
-      <w:bookmarkStart w:id="28" w:name="_Toc169015434"/>
+      <w:bookmarkStart w:id="29" w:name="_Toc169188207"/>
       <w:r>
         <w:t>Testy jednostkowe:</w:t>
       </w:r>
-      <w:bookmarkEnd w:id="28"/>
+      <w:bookmarkEnd w:id="29"/>
       <w:r>
         <w:t xml:space="preserve"> </w:t>
       </w:r>
@@ -5963,11 +6167,11 @@
         <w:pStyle w:val="Nagwek3"/>
         <w:jc w:val="both"/>
       </w:pPr>
-      <w:bookmarkStart w:id="29" w:name="_Toc169015435"/>
+      <w:bookmarkStart w:id="30" w:name="_Toc169188208"/>
       <w:r>
         <w:t>Testy integracyjne:</w:t>
       </w:r>
-      <w:bookmarkEnd w:id="29"/>
+      <w:bookmarkEnd w:id="30"/>
       <w:r>
         <w:t xml:space="preserve"> </w:t>
       </w:r>
@@ -6384,6 +6588,9 @@
         <w:jc w:val="both"/>
       </w:pPr>
       <w:r>
+        <w:rPr>
+          <w:noProof/>
+        </w:rPr>
         <w:drawing>
           <wp:inline distT="0" distB="0" distL="0" distR="0" wp14:anchorId="08116784" wp14:editId="1EBCF86A">
             <wp:extent cx="4999511" cy="1364505"/>
@@ -6400,7 +6607,7 @@
                     <pic:cNvPicPr/>
                   </pic:nvPicPr>
                   <pic:blipFill>
-                    <a:blip r:embed="rId14"/>
+                    <a:blip r:embed="rId16"/>
                     <a:stretch>
                       <a:fillRect/>
                     </a:stretch>
@@ -6426,11 +6633,11 @@
         <w:pStyle w:val="Nagwek2"/>
         <w:jc w:val="both"/>
       </w:pPr>
-      <w:bookmarkStart w:id="30" w:name="_Toc169015436"/>
+      <w:bookmarkStart w:id="31" w:name="_Toc169188209"/>
       <w:r>
         <w:t>Moduł Source:</w:t>
       </w:r>
-      <w:bookmarkEnd w:id="30"/>
+      <w:bookmarkEnd w:id="31"/>
       <w:r>
         <w:t xml:space="preserve"> </w:t>
       </w:r>
@@ -6440,11 +6647,11 @@
         <w:pStyle w:val="Nagwek3"/>
         <w:jc w:val="both"/>
       </w:pPr>
-      <w:bookmarkStart w:id="31" w:name="_Toc169015437"/>
+      <w:bookmarkStart w:id="32" w:name="_Toc169188210"/>
       <w:r>
         <w:t>Testy jednostkowe:</w:t>
       </w:r>
-      <w:bookmarkEnd w:id="31"/>
+      <w:bookmarkEnd w:id="32"/>
       <w:r>
         <w:t xml:space="preserve"> </w:t>
       </w:r>
@@ -6914,14 +7121,14 @@
       <w:pPr>
         <w:jc w:val="both"/>
       </w:pPr>
-      <w:bookmarkStart w:id="32" w:name="_Toc169015438"/>
+      <w:bookmarkStart w:id="33" w:name="_Toc169188211"/>
       <w:r>
         <w:rPr>
           <w:rStyle w:val="Nagwek3Znak"/>
         </w:rPr>
         <w:t>Testy integracyjne:</w:t>
       </w:r>
-      <w:bookmarkEnd w:id="32"/>
+      <w:bookmarkEnd w:id="33"/>
       <w:r>
         <w:t xml:space="preserve"> </w:t>
       </w:r>
@@ -7256,6 +7463,9 @@
         <w:jc w:val="both"/>
       </w:pPr>
       <w:r>
+        <w:rPr>
+          <w:noProof/>
+        </w:rPr>
         <w:drawing>
           <wp:inline distT="0" distB="0" distL="0" distR="0" wp14:anchorId="5292BC98" wp14:editId="6259F500">
             <wp:extent cx="5622719" cy="1555668"/>
@@ -7272,7 +7482,7 @@
                     <pic:cNvPicPr/>
                   </pic:nvPicPr>
                   <pic:blipFill>
-                    <a:blip r:embed="rId15"/>
+                    <a:blip r:embed="rId17"/>
                     <a:stretch>
                       <a:fillRect/>
                     </a:stretch>
@@ -7298,7 +7508,7 @@
         <w:pStyle w:val="Nagwek2"/>
         <w:jc w:val="both"/>
       </w:pPr>
-      <w:bookmarkStart w:id="33" w:name="_Toc169015439"/>
+      <w:bookmarkStart w:id="34" w:name="_Toc169188212"/>
       <w:r>
         <w:t xml:space="preserve">Moduł </w:t>
       </w:r>
@@ -7310,7 +7520,7 @@
       <w:r>
         <w:t>:</w:t>
       </w:r>
-      <w:bookmarkEnd w:id="33"/>
+      <w:bookmarkEnd w:id="34"/>
       <w:r>
         <w:t xml:space="preserve"> </w:t>
       </w:r>
@@ -7532,6 +7742,9 @@
         <w:jc w:val="both"/>
       </w:pPr>
       <w:r>
+        <w:rPr>
+          <w:noProof/>
+        </w:rPr>
         <w:drawing>
           <wp:inline distT="0" distB="0" distL="0" distR="0" wp14:anchorId="3018DC6A" wp14:editId="44CC9910">
             <wp:extent cx="5674713" cy="1555667"/>
@@ -7548,7 +7761,7 @@
                     <pic:cNvPicPr/>
                   </pic:nvPicPr>
                   <pic:blipFill>
-                    <a:blip r:embed="rId16"/>
+                    <a:blip r:embed="rId18"/>
                     <a:stretch>
                       <a:fillRect/>
                     </a:stretch>
@@ -7573,12 +7786,12 @@
       <w:pPr>
         <w:pStyle w:val="Nagwek2"/>
       </w:pPr>
-      <w:bookmarkStart w:id="34" w:name="_Toc169015440"/>
+      <w:bookmarkStart w:id="35" w:name="_Toc169188213"/>
       <w:r>
         <w:lastRenderedPageBreak/>
         <w:t>Pokrycie kodu przez testy</w:t>
       </w:r>
-      <w:bookmarkEnd w:id="34"/>
+      <w:bookmarkEnd w:id="35"/>
     </w:p>
     <w:p>
       <w:pPr>
@@ -7606,7 +7819,7 @@
                     </pic:cNvPicPr>
                   </pic:nvPicPr>
                   <pic:blipFill>
-                    <a:blip r:embed="rId17">
+                    <a:blip r:embed="rId19">
                       <a:extLst>
                         <a:ext uri="{28A0092B-C50C-407E-A947-70E740481C1C}">
                           <a14:useLocalDpi xmlns:a14="http://schemas.microsoft.com/office/drawing/2010/main" val="0"/>

</xml_diff>